<commit_message>
Commit updated Result exercise
</commit_message>
<xml_diff>
--- a/Result exercices.docx
+++ b/Result exercices.docx
@@ -1133,7 +1133,6 @@
         <w:t xml:space="preserve">$ git config --global </w:t>
       </w:r>
       <w:proofErr w:type="spellStart"/>
-      <w:proofErr w:type="gramStart"/>
       <w:r>
         <w:rPr>
           <w:rFonts w:ascii="Lucida Console" w:hAnsi="Lucida Console" w:cs="Lucida Console"/>
@@ -1144,7 +1143,6 @@
         <w:t>user.email</w:t>
       </w:r>
       <w:proofErr w:type="spellEnd"/>
-      <w:proofErr w:type="gramEnd"/>
       <w:r>
         <w:rPr>
           <w:rFonts w:ascii="Lucida Console" w:hAnsi="Lucida Console" w:cs="Lucida Console"/>
@@ -4651,27 +4649,7 @@
           <w:szCs w:val="18"/>
           <w:lang w:val="en-US"/>
         </w:rPr>
-        <w:t xml:space="preserve"> 1 file changed, 1 </w:t>
-      </w:r>
-      <w:proofErr w:type="gramStart"/>
-      <w:r>
-        <w:rPr>
-          <w:rFonts w:ascii="Lucida Console" w:hAnsi="Lucida Console" w:cs="Lucida Console"/>
-          <w:sz w:val="18"/>
-          <w:szCs w:val="18"/>
-          <w:lang w:val="en-US"/>
-        </w:rPr>
-        <w:t>insertion(</w:t>
-      </w:r>
-      <w:proofErr w:type="gramEnd"/>
-      <w:r>
-        <w:rPr>
-          <w:rFonts w:ascii="Lucida Console" w:hAnsi="Lucida Console" w:cs="Lucida Console"/>
-          <w:sz w:val="18"/>
-          <w:szCs w:val="18"/>
-          <w:lang w:val="en-US"/>
-        </w:rPr>
-        <w:t>+)</w:t>
+        <w:t xml:space="preserve"> 1 file changed, 1 insertion(+)</w:t>
       </w:r>
     </w:p>
     <w:p>
@@ -5317,27 +5295,7 @@
           <w:szCs w:val="18"/>
           <w:lang w:val="en-US"/>
         </w:rPr>
-        <w:t xml:space="preserve">* [new </w:t>
-      </w:r>
-      <w:proofErr w:type="gramStart"/>
-      <w:r>
-        <w:rPr>
-          <w:rFonts w:ascii="Lucida Console" w:hAnsi="Lucida Console" w:cs="Lucida Console"/>
-          <w:sz w:val="18"/>
-          <w:szCs w:val="18"/>
-          <w:lang w:val="en-US"/>
-        </w:rPr>
-        <w:t xml:space="preserve">branch]   </w:t>
-      </w:r>
-      <w:proofErr w:type="gramEnd"/>
-      <w:r>
-        <w:rPr>
-          <w:rFonts w:ascii="Lucida Console" w:hAnsi="Lucida Console" w:cs="Lucida Console"/>
-          <w:sz w:val="18"/>
-          <w:szCs w:val="18"/>
-          <w:lang w:val="en-US"/>
-        </w:rPr>
-        <w:t xml:space="preserve">   </w:t>
+        <w:t xml:space="preserve">* [new branch]      </w:t>
       </w:r>
       <w:proofErr w:type="spellStart"/>
       <w:r>
@@ -5769,7 +5727,6 @@
         </w:rPr>
         <w:t xml:space="preserve"> </w:t>
       </w:r>
-      <w:proofErr w:type="gramStart"/>
       <w:r>
         <w:rPr>
           <w:rFonts w:ascii="Lucida Console" w:hAnsi="Lucida Console" w:cs="Lucida Console"/>
@@ -5780,7 +5737,6 @@
         </w:rPr>
         <w:t>file3.txt</w:t>
       </w:r>
-      <w:proofErr w:type="gramEnd"/>
     </w:p>
     <w:p>
       <w:pPr>
@@ -5816,7 +5772,6 @@
         </w:rPr>
         <w:t xml:space="preserve"> </w:t>
       </w:r>
-      <w:proofErr w:type="gramStart"/>
       <w:r>
         <w:rPr>
           <w:rFonts w:ascii="Lucida Console" w:hAnsi="Lucida Console" w:cs="Lucida Console"/>
@@ -5827,7 +5782,6 @@
         </w:rPr>
         <w:t>file4.txt</w:t>
       </w:r>
-      <w:proofErr w:type="gramEnd"/>
     </w:p>
     <w:p>
       <w:pPr>
@@ -7262,7 +7216,6 @@
         </w:rPr>
         <w:t xml:space="preserve"> </w:t>
       </w:r>
-      <w:proofErr w:type="gramStart"/>
       <w:r>
         <w:rPr>
           <w:rFonts w:ascii="Lucida Console" w:hAnsi="Lucida Console" w:cs="Lucida Console"/>
@@ -7273,7 +7226,6 @@
         </w:rPr>
         <w:t>file4.txt</w:t>
       </w:r>
-      <w:proofErr w:type="gramEnd"/>
     </w:p>
     <w:p>
       <w:pPr>
@@ -7535,7 +7487,6 @@
         <w:t>[</w:t>
       </w:r>
       <w:proofErr w:type="spellStart"/>
-      <w:proofErr w:type="gramStart"/>
       <w:r>
         <w:rPr>
           <w:rFonts w:ascii="Lucida Console" w:hAnsi="Lucida Console" w:cs="Lucida Console"/>
@@ -7546,7 +7497,6 @@
         <w:t>firstbranch</w:t>
       </w:r>
       <w:proofErr w:type="spellEnd"/>
-      <w:proofErr w:type="gramEnd"/>
       <w:r>
         <w:rPr>
           <w:rFonts w:ascii="Lucida Console" w:hAnsi="Lucida Console" w:cs="Lucida Console"/>
@@ -7620,7 +7570,6 @@
         <w:t xml:space="preserve">, 1 </w:t>
       </w:r>
       <w:proofErr w:type="spellStart"/>
-      <w:proofErr w:type="gramStart"/>
       <w:r>
         <w:rPr>
           <w:rFonts w:ascii="Lucida Console" w:hAnsi="Lucida Console" w:cs="Lucida Console"/>
@@ -7638,32 +7587,32 @@
           <w:szCs w:val="18"/>
           <w:lang w:val="nl-BE"/>
         </w:rPr>
-        <w:t>(</w:t>
-      </w:r>
-      <w:proofErr w:type="gramEnd"/>
-      <w:r>
+        <w:t>(+)</w:t>
+      </w:r>
+    </w:p>
+    <w:p>
+      <w:pPr>
+        <w:autoSpaceDE w:val="0"/>
+        <w:autoSpaceDN w:val="0"/>
+        <w:adjustRightInd w:val="0"/>
+        <w:spacing w:after="0" w:line="240" w:lineRule="auto"/>
         <w:rPr>
           <w:rFonts w:ascii="Lucida Console" w:hAnsi="Lucida Console" w:cs="Lucida Console"/>
           <w:sz w:val="18"/>
           <w:szCs w:val="18"/>
           <w:lang w:val="nl-BE"/>
         </w:rPr>
-        <w:t>+)</w:t>
-      </w:r>
-    </w:p>
-    <w:p>
-      <w:pPr>
-        <w:autoSpaceDE w:val="0"/>
-        <w:autoSpaceDN w:val="0"/>
-        <w:adjustRightInd w:val="0"/>
-        <w:spacing w:after="0" w:line="240" w:lineRule="auto"/>
+      </w:pPr>
+      <w:r>
         <w:rPr>
           <w:rFonts w:ascii="Lucida Console" w:hAnsi="Lucida Console" w:cs="Lucida Console"/>
           <w:sz w:val="18"/>
           <w:szCs w:val="18"/>
           <w:lang w:val="nl-BE"/>
         </w:rPr>
-      </w:pPr>
+        <w:t xml:space="preserve"> </w:t>
+      </w:r>
+      <w:proofErr w:type="spellStart"/>
       <w:r>
         <w:rPr>
           <w:rFonts w:ascii="Lucida Console" w:hAnsi="Lucida Console" w:cs="Lucida Console"/>
@@ -7671,21 +7620,9 @@
           <w:szCs w:val="18"/>
           <w:lang w:val="nl-BE"/>
         </w:rPr>
-        <w:t xml:space="preserve"> </w:t>
-      </w:r>
-      <w:proofErr w:type="spellStart"/>
-      <w:proofErr w:type="gramStart"/>
-      <w:r>
-        <w:rPr>
-          <w:rFonts w:ascii="Lucida Console" w:hAnsi="Lucida Console" w:cs="Lucida Console"/>
-          <w:sz w:val="18"/>
-          <w:szCs w:val="18"/>
-          <w:lang w:val="nl-BE"/>
-        </w:rPr>
         <w:t>create</w:t>
       </w:r>
       <w:proofErr w:type="spellEnd"/>
-      <w:proofErr w:type="gramEnd"/>
       <w:r>
         <w:rPr>
           <w:rFonts w:ascii="Lucida Console" w:hAnsi="Lucida Console" w:cs="Lucida Console"/>
@@ -8024,7 +7961,6 @@
         <w:t xml:space="preserve"> </w:t>
       </w:r>
       <w:proofErr w:type="spellStart"/>
-      <w:proofErr w:type="gramStart"/>
       <w:r>
         <w:rPr>
           <w:rFonts w:ascii="Lucida Console" w:hAnsi="Lucida Console" w:cs="Lucida Console"/>
@@ -8047,7 +7983,6 @@
         <w:t xml:space="preserve">:   </w:t>
       </w:r>
       <w:proofErr w:type="spellStart"/>
-      <w:proofErr w:type="gramEnd"/>
       <w:r>
         <w:rPr>
           <w:rFonts w:ascii="Lucida Console" w:hAnsi="Lucida Console" w:cs="Lucida Console"/>
@@ -8176,7 +8111,6 @@
         </w:rPr>
         <w:t xml:space="preserve"> </w:t>
       </w:r>
-      <w:proofErr w:type="gramStart"/>
       <w:r>
         <w:rPr>
           <w:rFonts w:ascii="Lucida Console" w:hAnsi="Lucida Console" w:cs="Lucida Console"/>
@@ -8187,7 +8121,6 @@
         </w:rPr>
         <w:t>file4.txt</w:t>
       </w:r>
-      <w:proofErr w:type="gramEnd"/>
     </w:p>
     <w:p>
       <w:pPr>
@@ -8514,27 +8447,7 @@
           <w:szCs w:val="18"/>
           <w:lang w:val="en-US"/>
         </w:rPr>
-        <w:t xml:space="preserve"> 1 file changed, 1 </w:t>
-      </w:r>
-      <w:proofErr w:type="gramStart"/>
-      <w:r>
-        <w:rPr>
-          <w:rFonts w:ascii="Lucida Console" w:hAnsi="Lucida Console" w:cs="Lucida Console"/>
-          <w:sz w:val="18"/>
-          <w:szCs w:val="18"/>
-          <w:lang w:val="en-US"/>
-        </w:rPr>
-        <w:t>insertion(</w:t>
-      </w:r>
-      <w:proofErr w:type="gramEnd"/>
-      <w:r>
-        <w:rPr>
-          <w:rFonts w:ascii="Lucida Console" w:hAnsi="Lucida Console" w:cs="Lucida Console"/>
-          <w:sz w:val="18"/>
-          <w:szCs w:val="18"/>
-          <w:lang w:val="en-US"/>
-        </w:rPr>
-        <w:t>+)</w:t>
+        <w:t xml:space="preserve"> 1 file changed, 1 insertion(+)</w:t>
       </w:r>
     </w:p>
     <w:p>
@@ -8933,6 +8846,15 @@
           <w:szCs w:val="20"/>
         </w:rPr>
       </w:pPr>
+      <w:r>
+        <w:rPr>
+          <w:rFonts w:ascii="Times-Roman" w:hAnsi="Times-Roman" w:cs="Times-Roman"/>
+          <w:color w:val="FF0000"/>
+          <w:sz w:val="20"/>
+          <w:szCs w:val="20"/>
+        </w:rPr>
+        <w:t xml:space="preserve">STUCK with this </w:t>
+      </w:r>
       <w:r>
         <w:rPr>
           <w:rFonts w:ascii="Times-Roman" w:hAnsi="Times-Roman" w:cs="Times-Roman"/>
@@ -8979,25 +8901,7 @@
           <w:sz w:val="20"/>
           <w:szCs w:val="20"/>
         </w:rPr>
-        <w:t xml:space="preserve">Try to undo </w:t>
-      </w:r>
-      <w:proofErr w:type="gramStart"/>
-      <w:r>
-        <w:rPr>
-          <w:rFonts w:ascii="Times-Roman" w:hAnsi="Times-Roman" w:cs="Times-Roman"/>
-          <w:sz w:val="20"/>
-          <w:szCs w:val="20"/>
-        </w:rPr>
-        <w:t>your</w:t>
-      </w:r>
-      <w:proofErr w:type="gramEnd"/>
-      <w:r>
-        <w:rPr>
-          <w:rFonts w:ascii="Times-Roman" w:hAnsi="Times-Roman" w:cs="Times-Roman"/>
-          <w:sz w:val="20"/>
-          <w:szCs w:val="20"/>
-        </w:rPr>
-        <w:t xml:space="preserve"> revert.</w:t>
+        <w:t>Try to undo your revert.</w:t>
       </w:r>
     </w:p>
     <w:p>
@@ -9030,6 +8934,15 @@
           <w:szCs w:val="20"/>
         </w:rPr>
       </w:pPr>
+      <w:r>
+        <w:rPr>
+          <w:rFonts w:ascii="Times-Roman" w:hAnsi="Times-Roman" w:cs="Times-Roman"/>
+          <w:color w:val="FF0000"/>
+          <w:sz w:val="20"/>
+          <w:szCs w:val="20"/>
+        </w:rPr>
+        <w:t xml:space="preserve">STUCK with this </w:t>
+      </w:r>
       <w:r>
         <w:rPr>
           <w:rFonts w:ascii="Times-Roman" w:hAnsi="Times-Roman" w:cs="Times-Roman"/>
@@ -10014,27 +9927,7 @@
           <w:szCs w:val="18"/>
           <w:lang w:val="en-US"/>
         </w:rPr>
-        <w:t xml:space="preserve">$ git commit -m "Commit </w:t>
-      </w:r>
-      <w:proofErr w:type="gramStart"/>
-      <w:r>
-        <w:rPr>
-          <w:rFonts w:ascii="Lucida Console" w:hAnsi="Lucida Console" w:cs="Lucida Console"/>
-          <w:sz w:val="18"/>
-          <w:szCs w:val="18"/>
-          <w:lang w:val="en-US"/>
-        </w:rPr>
-        <w:t>file4.txt !</w:t>
-      </w:r>
-      <w:proofErr w:type="gramEnd"/>
-      <w:r>
-        <w:rPr>
-          <w:rFonts w:ascii="Lucida Console" w:hAnsi="Lucida Console" w:cs="Lucida Console"/>
-          <w:sz w:val="18"/>
-          <w:szCs w:val="18"/>
-          <w:lang w:val="en-US"/>
-        </w:rPr>
-        <w:t>"</w:t>
+        <w:t>$ git commit -m "Commit file4.txt !"</w:t>
       </w:r>
     </w:p>
     <w:p>
@@ -10078,61 +9971,30 @@
           <w:szCs w:val="18"/>
           <w:lang w:val="en-US"/>
         </w:rPr>
-        <w:t xml:space="preserve"> 0734a5b] Commit </w:t>
-      </w:r>
-      <w:proofErr w:type="gramStart"/>
-      <w:r>
-        <w:rPr>
-          <w:rFonts w:ascii="Lucida Console" w:hAnsi="Lucida Console" w:cs="Lucida Console"/>
-          <w:sz w:val="18"/>
-          <w:szCs w:val="18"/>
-          <w:lang w:val="en-US"/>
-        </w:rPr>
-        <w:t>file4.txt !</w:t>
-      </w:r>
-      <w:proofErr w:type="gramEnd"/>
-    </w:p>
-    <w:p>
-      <w:pPr>
-        <w:autoSpaceDE w:val="0"/>
-        <w:autoSpaceDN w:val="0"/>
-        <w:adjustRightInd w:val="0"/>
-        <w:spacing w:after="0" w:line="240" w:lineRule="auto"/>
-        <w:rPr>
-          <w:rFonts w:ascii="Lucida Console" w:hAnsi="Lucida Console" w:cs="Lucida Console"/>
-          <w:sz w:val="18"/>
-          <w:szCs w:val="18"/>
-          <w:lang w:val="en-US"/>
-        </w:rPr>
-      </w:pPr>
-      <w:r>
-        <w:rPr>
-          <w:rFonts w:ascii="Lucida Console" w:hAnsi="Lucida Console" w:cs="Lucida Console"/>
-          <w:sz w:val="18"/>
-          <w:szCs w:val="18"/>
-          <w:lang w:val="en-US"/>
-        </w:rPr>
-        <w:t xml:space="preserve"> 1 file changed, 1 </w:t>
-      </w:r>
-      <w:proofErr w:type="gramStart"/>
-      <w:r>
-        <w:rPr>
-          <w:rFonts w:ascii="Lucida Console" w:hAnsi="Lucida Console" w:cs="Lucida Console"/>
-          <w:sz w:val="18"/>
-          <w:szCs w:val="18"/>
-          <w:lang w:val="en-US"/>
-        </w:rPr>
-        <w:t>insertion(</w:t>
-      </w:r>
-      <w:proofErr w:type="gramEnd"/>
-      <w:r>
-        <w:rPr>
-          <w:rFonts w:ascii="Lucida Console" w:hAnsi="Lucida Console" w:cs="Lucida Console"/>
-          <w:sz w:val="18"/>
-          <w:szCs w:val="18"/>
-          <w:lang w:val="en-US"/>
-        </w:rPr>
-        <w:t>+)</w:t>
+        <w:t xml:space="preserve"> 0734a5b] Commit file4.txt !</w:t>
+      </w:r>
+    </w:p>
+    <w:p>
+      <w:pPr>
+        <w:autoSpaceDE w:val="0"/>
+        <w:autoSpaceDN w:val="0"/>
+        <w:adjustRightInd w:val="0"/>
+        <w:spacing w:after="0" w:line="240" w:lineRule="auto"/>
+        <w:rPr>
+          <w:rFonts w:ascii="Lucida Console" w:hAnsi="Lucida Console" w:cs="Lucida Console"/>
+          <w:sz w:val="18"/>
+          <w:szCs w:val="18"/>
+          <w:lang w:val="en-US"/>
+        </w:rPr>
+      </w:pPr>
+      <w:r>
+        <w:rPr>
+          <w:rFonts w:ascii="Lucida Console" w:hAnsi="Lucida Console" w:cs="Lucida Console"/>
+          <w:sz w:val="18"/>
+          <w:szCs w:val="18"/>
+          <w:lang w:val="en-US"/>
+        </w:rPr>
+        <w:t xml:space="preserve"> 1 file changed, 1 insertion(+)</w:t>
       </w:r>
     </w:p>
     <w:p>
@@ -10936,19 +10798,8 @@
           <w:szCs w:val="18"/>
           <w:lang w:val="en-US"/>
         </w:rPr>
-        <w:t xml:space="preserve"> 18 </w:t>
-      </w:r>
-      <w:proofErr w:type="gramStart"/>
-      <w:r>
-        <w:rPr>
-          <w:rFonts w:ascii="Lucida Console" w:hAnsi="Lucida Console" w:cs="Lucida Console"/>
-          <w:sz w:val="18"/>
-          <w:szCs w:val="18"/>
-          <w:lang w:val="en-US"/>
-        </w:rPr>
-        <w:t>11:26  file1.txt</w:t>
-      </w:r>
-      <w:proofErr w:type="gramEnd"/>
+        <w:t xml:space="preserve"> 18 11:26  file1.txt</w:t>
+      </w:r>
     </w:p>
     <w:p>
       <w:pPr>
@@ -11010,19 +10861,8 @@
           <w:szCs w:val="18"/>
           <w:lang w:val="en-US"/>
         </w:rPr>
-        <w:t xml:space="preserve"> 18 </w:t>
-      </w:r>
-      <w:proofErr w:type="gramStart"/>
-      <w:r>
-        <w:rPr>
-          <w:rFonts w:ascii="Lucida Console" w:hAnsi="Lucida Console" w:cs="Lucida Console"/>
-          <w:sz w:val="18"/>
-          <w:szCs w:val="18"/>
-          <w:lang w:val="en-US"/>
-        </w:rPr>
-        <w:t>11:50  file2.txt</w:t>
-      </w:r>
-      <w:proofErr w:type="gramEnd"/>
+        <w:t xml:space="preserve"> 18 11:50  file2.txt</w:t>
+      </w:r>
     </w:p>
     <w:p>
       <w:pPr>
@@ -11084,19 +10924,8 @@
           <w:szCs w:val="18"/>
           <w:lang w:val="en-US"/>
         </w:rPr>
-        <w:t xml:space="preserve"> 18 </w:t>
-      </w:r>
-      <w:proofErr w:type="gramStart"/>
-      <w:r>
-        <w:rPr>
-          <w:rFonts w:ascii="Lucida Console" w:hAnsi="Lucida Console" w:cs="Lucida Console"/>
-          <w:sz w:val="18"/>
-          <w:szCs w:val="18"/>
-          <w:lang w:val="en-US"/>
-        </w:rPr>
-        <w:t>13:13  file3.txt</w:t>
-      </w:r>
-      <w:proofErr w:type="gramEnd"/>
+        <w:t xml:space="preserve"> 18 13:13  file3.txt</w:t>
+      </w:r>
     </w:p>
     <w:p>
       <w:pPr>
@@ -11158,19 +10987,8 @@
           <w:szCs w:val="18"/>
           <w:lang w:val="en-US"/>
         </w:rPr>
-        <w:t xml:space="preserve"> 18 </w:t>
-      </w:r>
-      <w:proofErr w:type="gramStart"/>
-      <w:r>
-        <w:rPr>
-          <w:rFonts w:ascii="Lucida Console" w:hAnsi="Lucida Console" w:cs="Lucida Console"/>
-          <w:sz w:val="18"/>
-          <w:szCs w:val="18"/>
-          <w:lang w:val="en-US"/>
-        </w:rPr>
-        <w:t>11:57  file4.txt</w:t>
-      </w:r>
-      <w:proofErr w:type="gramEnd"/>
+        <w:t xml:space="preserve"> 18 11:57  file4.txt</w:t>
+      </w:r>
     </w:p>
     <w:p>
       <w:pPr>
@@ -11232,19 +11050,8 @@
           <w:szCs w:val="18"/>
           <w:lang w:val="en-US"/>
         </w:rPr>
-        <w:t xml:space="preserve"> 18 </w:t>
-      </w:r>
-      <w:proofErr w:type="gramStart"/>
-      <w:r>
-        <w:rPr>
-          <w:rFonts w:ascii="Lucida Console" w:hAnsi="Lucida Console" w:cs="Lucida Console"/>
-          <w:sz w:val="18"/>
-          <w:szCs w:val="18"/>
-          <w:lang w:val="en-US"/>
-        </w:rPr>
-        <w:t>11:26  README.md</w:t>
-      </w:r>
-      <w:proofErr w:type="gramEnd"/>
+        <w:t xml:space="preserve"> 18 11:26  README.md</w:t>
+      </w:r>
     </w:p>
     <w:p>
       <w:pPr>
@@ -12791,18 +12598,8 @@
           <w:sz w:val="20"/>
           <w:szCs w:val="20"/>
         </w:rPr>
-        <w:t xml:space="preserve">Make a clone of </w:t>
-      </w:r>
-      <w:proofErr w:type="gramStart"/>
-      <w:r>
-        <w:rPr>
-          <w:rFonts w:ascii="Times-Roman" w:hAnsi="Times-Roman" w:cs="Times-Roman"/>
-          <w:sz w:val="20"/>
-          <w:szCs w:val="20"/>
-        </w:rPr>
-        <w:t>https://github.com/sschillebeeckx/gitex .</w:t>
-      </w:r>
-      <w:proofErr w:type="gramEnd"/>
+        <w:t>Make a clone of https://github.com/sschillebeeckx/gitex .</w:t>
+      </w:r>
     </w:p>
     <w:p>
       <w:pPr>
@@ -13070,23 +12867,13 @@
                               <w:sz w:val="20"/>
                             </w:rPr>
                           </w:pPr>
-                          <w:proofErr w:type="gramStart"/>
                           <w:r>
                             <w:rPr>
                               <w:rFonts w:ascii="Calibri" w:hAnsi="Calibri" w:cs="Calibri"/>
                               <w:color w:val="0000FF"/>
                               <w:sz w:val="20"/>
                             </w:rPr>
-                            <w:t>Classification :</w:t>
-                          </w:r>
-                          <w:proofErr w:type="gramEnd"/>
-                          <w:r>
-                            <w:rPr>
-                              <w:rFonts w:ascii="Calibri" w:hAnsi="Calibri" w:cs="Calibri"/>
-                              <w:color w:val="0000FF"/>
-                              <w:sz w:val="20"/>
-                            </w:rPr>
-                            <w:t xml:space="preserve"> Internal</w:t>
+                            <w:t>Classification : Internal</w:t>
                           </w:r>
                         </w:p>
                       </w:txbxContent>
@@ -13122,23 +12909,13 @@
                         <w:sz w:val="20"/>
                       </w:rPr>
                     </w:pPr>
-                    <w:proofErr w:type="gramStart"/>
                     <w:r>
                       <w:rPr>
                         <w:rFonts w:ascii="Calibri" w:hAnsi="Calibri" w:cs="Calibri"/>
                         <w:color w:val="0000FF"/>
                         <w:sz w:val="20"/>
                       </w:rPr>
-                      <w:t>Classification :</w:t>
-                    </w:r>
-                    <w:proofErr w:type="gramEnd"/>
-                    <w:r>
-                      <w:rPr>
-                        <w:rFonts w:ascii="Calibri" w:hAnsi="Calibri" w:cs="Calibri"/>
-                        <w:color w:val="0000FF"/>
-                        <w:sz w:val="20"/>
-                      </w:rPr>
-                      <w:t xml:space="preserve"> Internal</w:t>
+                      <w:t>Classification : Internal</w:t>
                     </w:r>
                   </w:p>
                 </w:txbxContent>

</xml_diff>